<commit_message>
End my suffering, this is too much story
tone it down if you'd like, I just wanted to be sure we have enough for a meaningful development.
</commit_message>
<xml_diff>
--- a/End game story.docx
+++ b/End game story.docx
@@ -1087,111 +1087,36 @@
         <w:rPr>
           <w:sz w:val="24"/>
         </w:rPr>
-        <w:t>To set the record straight you called Jane, only to realize you’ve lost her trust. There was one thing you could do to make things right: surrender and accept your punishment. A standar</w:t>
-      </w:r>
-      <w:r>
-        <w:rPr>
-          <w:sz w:val="24"/>
-        </w:rPr>
-        <w:t>d case, neglected child gone wild</w:t>
-      </w:r>
-      <w:r>
-        <w:rPr>
-          <w:sz w:val="24"/>
-        </w:rPr>
-        <w:t>. You were treated like just one of the common cases, swiftly</w:t>
-      </w:r>
-      <w:r>
-        <w:rPr>
-          <w:sz w:val="24"/>
-        </w:rPr>
-        <w:t xml:space="preserve"> issued a life sentence. For good behaviour – 25 years.</w:t>
-      </w:r>
-    </w:p>
-    <w:p>
-      <w:pPr>
-        <w:rPr>
-          <w:sz w:val="24"/>
-        </w:rPr>
-      </w:pPr>
-      <w:r>
-        <w:rPr>
-          <w:sz w:val="24"/>
-        </w:rPr>
-        <w:t>Didn’t matter to you though, despite breaking up with Jane, she gave you a promise to come see you once in a while. As long as you could see her, even from a far it was fine. It was going to be fine….</w:t>
-      </w:r>
-    </w:p>
-    <w:p>
-      <w:pPr>
-        <w:rPr>
-          <w:b/>
-          <w:sz w:val="24"/>
-        </w:rPr>
-      </w:pPr>
-      <w:r>
-        <w:rPr>
-          <w:b/>
-          <w:sz w:val="24"/>
-        </w:rPr>
-        <w:t>Case good morality:</w:t>
-      </w:r>
-    </w:p>
-    <w:p>
-      <w:pPr>
-        <w:rPr>
-          <w:sz w:val="24"/>
-        </w:rPr>
-      </w:pPr>
-      <w:r>
-        <w:rPr>
-          <w:sz w:val="24"/>
-        </w:rPr>
-        <w:t>You barely make your way out of the bank, huffing. Your heartbeat is out of control by the time you’ve sprinted through the stairs with the heavy money bag. Joe’s gesturing at you as you quickly pounce into the car, the police sirens are barely audible. Joe steps on the gas and you disappear in one of the back alleys.</w:t>
-      </w:r>
-    </w:p>
-    <w:p>
-      <w:pPr>
-        <w:rPr>
-          <w:sz w:val="24"/>
-        </w:rPr>
-      </w:pPr>
-      <w:r>
-        <w:rPr>
-          <w:sz w:val="24"/>
-        </w:rPr>
-        <w:t xml:space="preserve">You open up your lock screen again. It’s you and Jane after that exhausting hike. She’s smiling widely on the picture, makes you wonder, how she’d feel if she knew what you’d just done? You sigh and look away through the window. </w:t>
-      </w:r>
-    </w:p>
-    <w:p>
-      <w:pPr>
-        <w:rPr>
-          <w:sz w:val="24"/>
-        </w:rPr>
-      </w:pPr>
-      <w:r>
-        <w:rPr>
-          <w:sz w:val="24"/>
-        </w:rPr>
-        <w:t>You drive to Joe’s garage, leaving a reasonable sum of the money behind, then you head home. After walking in, you realize that Jane isn’t home, it’s awfully quiet. You’re thankful for her not being around, as you’re not quite sure if you’re ready to face her or not. You pour yourself a drink. Quickly downing it, you decide to go for a shower. A futile attempt to wash of what couldn’t possibly come off.</w:t>
-      </w:r>
-    </w:p>
-    <w:p>
-      <w:pPr>
-        <w:rPr>
-          <w:sz w:val="24"/>
-        </w:rPr>
-      </w:pPr>
-      <w:r>
-        <w:rPr>
-          <w:sz w:val="24"/>
-        </w:rPr>
-        <w:t xml:space="preserve">Next day after you nervously went </w:t>
-      </w:r>
-      <w:r>
-        <w:rPr>
-          <w:sz w:val="24"/>
-        </w:rPr>
-        <w:t>on public transport, fidgeting and mumbling you managed to anonymously donate the money to the fundraiser Jane’s parents started. Then you rushed to the hospital to bring her the good news. You just wanted to be there for her, wherever this situation went. At least now, even if the treatment failed, you know you did all you could do.</w:t>
+        <w:t>(Paragraph concerned with managing to escape without money)</w:t>
+      </w:r>
+      <w:proofErr w:type="gramStart"/>
+      <w:r>
+        <w:rPr>
+          <w:sz w:val="24"/>
+        </w:rPr>
+        <w:t>:</w:t>
+      </w:r>
+      <w:proofErr w:type="gramEnd"/>
+      <w:r>
+        <w:rPr>
+          <w:sz w:val="24"/>
+        </w:rPr>
+        <w:br/>
+        <w:t xml:space="preserve">You rush out and barely breathing, pounce in Joe’s van, then you two ride into the sunset. Little do you know police is tailing you, and even though you managed to escape, things aren’t looking </w:t>
+      </w:r>
+      <w:proofErr w:type="gramStart"/>
+      <w:r>
+        <w:rPr>
+          <w:sz w:val="24"/>
+        </w:rPr>
+        <w:t>well.</w:t>
+      </w:r>
+      <w:proofErr w:type="gramEnd"/>
+      <w:r>
+        <w:rPr>
+          <w:sz w:val="24"/>
+        </w:rPr>
+        <w:t xml:space="preserve"> You two jammed yourself in a back alley, hoping for the best.</w:t>
       </w:r>
       <w:bookmarkStart w:id="0" w:name="_GoBack"/>
       <w:bookmarkEnd w:id="0"/>
@@ -1202,6 +1127,145 @@
           <w:sz w:val="24"/>
         </w:rPr>
       </w:pPr>
+      <w:r>
+        <w:rPr>
+          <w:sz w:val="24"/>
+        </w:rPr>
+        <w:t>To set the record straight you called Jane, only to realize you’ve lost her trust. There was one thing you could do to make things right: surrender and accept your punishment. A standar</w:t>
+      </w:r>
+      <w:r>
+        <w:rPr>
+          <w:sz w:val="24"/>
+        </w:rPr>
+        <w:t>d case, neglected child gone wild</w:t>
+      </w:r>
+      <w:r>
+        <w:rPr>
+          <w:sz w:val="24"/>
+        </w:rPr>
+        <w:t>. You were treated like just one of the common cases, swiftly</w:t>
+      </w:r>
+      <w:r>
+        <w:rPr>
+          <w:sz w:val="24"/>
+        </w:rPr>
+        <w:t xml:space="preserve"> issued a life sentence. For good behaviour – 25 years.</w:t>
+      </w:r>
+    </w:p>
+    <w:p>
+      <w:pPr>
+        <w:rPr>
+          <w:sz w:val="24"/>
+        </w:rPr>
+      </w:pPr>
+      <w:r>
+        <w:rPr>
+          <w:sz w:val="24"/>
+        </w:rPr>
+        <w:t>Didn’t matter to you though, despite breaking up with Jane, she gave you a promise to come see you once in a while. As long as you could see her, even from a far it was fine. It was going to be fine….</w:t>
+      </w:r>
+    </w:p>
+    <w:p>
+      <w:pPr>
+        <w:rPr>
+          <w:b/>
+          <w:sz w:val="24"/>
+        </w:rPr>
+      </w:pPr>
+      <w:r>
+        <w:rPr>
+          <w:b/>
+          <w:sz w:val="24"/>
+        </w:rPr>
+        <w:t>Case good morality:</w:t>
+      </w:r>
+    </w:p>
+    <w:p>
+      <w:pPr>
+        <w:rPr>
+          <w:sz w:val="24"/>
+        </w:rPr>
+      </w:pPr>
+      <w:r>
+        <w:rPr>
+          <w:sz w:val="24"/>
+        </w:rPr>
+        <w:t>You barely make your way out of the bank, huffing. Your heartbeat is out of control by the time you’ve sprinted through the stairs with the heavy money bag. Joe’s gesturing at you as you quickly pounce into the car, the police sirens are barely audible. Joe steps on the gas and you disappear in one of the back alleys.</w:t>
+      </w:r>
+    </w:p>
+    <w:p>
+      <w:pPr>
+        <w:rPr>
+          <w:sz w:val="24"/>
+        </w:rPr>
+      </w:pPr>
+      <w:r>
+        <w:rPr>
+          <w:sz w:val="24"/>
+        </w:rPr>
+        <w:t xml:space="preserve">You open up your lock screen again. It’s you and Jane after that exhausting hike. She’s smiling widely on the picture, makes you wonder, how she’d feel if she knew what you’d just done? You sigh and look away through the window. </w:t>
+      </w:r>
+    </w:p>
+    <w:p>
+      <w:pPr>
+        <w:rPr>
+          <w:sz w:val="24"/>
+        </w:rPr>
+      </w:pPr>
+      <w:r>
+        <w:rPr>
+          <w:sz w:val="24"/>
+        </w:rPr>
+        <w:t>You drive to Joe’s garage, leaving a reasonable sum of the money behind, then you head home. After walking in, you realize that Jane isn’t home, it’s awfully quiet. You’re thankful for her not being around, as you’re not quite sure if you’re ready to face her or not. You pour yourself a drink. Quickly downing it, you decide to go for a shower. A futile attempt to wash of what couldn’t possibly come off.</w:t>
+      </w:r>
+    </w:p>
+    <w:p>
+      <w:pPr>
+        <w:rPr>
+          <w:sz w:val="24"/>
+        </w:rPr>
+      </w:pPr>
+      <w:r>
+        <w:rPr>
+          <w:sz w:val="24"/>
+        </w:rPr>
+        <w:t xml:space="preserve">Next day after you nervously went </w:t>
+      </w:r>
+      <w:r>
+        <w:rPr>
+          <w:sz w:val="24"/>
+        </w:rPr>
+        <w:t>on public transport, fidgeting and mumbling you managed to anonymously donate the money to the fundraiser Jane’s parents started. Then you rushed to the hospital to bring her the good news. You just wanted to be there for her, wherever this situation went. At least now, even if the treatment failed, you know you did all you could do.</w:t>
+      </w:r>
+    </w:p>
+    <w:p>
+      <w:pPr>
+        <w:rPr>
+          <w:b/>
+          <w:sz w:val="24"/>
+        </w:rPr>
+      </w:pPr>
+      <w:r>
+        <w:rPr>
+          <w:b/>
+          <w:sz w:val="24"/>
+        </w:rPr>
+        <w:lastRenderedPageBreak/>
+        <w:t>Absolute failure ending:</w:t>
+      </w:r>
+    </w:p>
+    <w:p>
+      <w:pPr>
+        <w:rPr>
+          <w:sz w:val="24"/>
+        </w:rPr>
+      </w:pPr>
+      <w:r>
+        <w:rPr>
+          <w:sz w:val="24"/>
+        </w:rPr>
+        <w:t>You ended up in jail, didn’t even get to see or know what happened with Jane. Joe wasn’t as good as you thought he was, and completely cut contact with you.  Now you were in held in the dark for a few months until some information resurfaced that Jane’s parents were incredibly outraged by your behaviour and in her current dire state they wouldn’t allow her to go see you under any circumstance. Would she wait for your life sentence to pass? Would she even make it? Time will tell…</w:t>
+      </w:r>
     </w:p>
     <w:sectPr>
       <w:pgSz w:w="11906" w:h="16838"/>

</xml_diff>